<commit_message>
added TTK and VTK-m launch support for ARCHER2
</commit_message>
<xml_diff>
--- a/documentation/original_editable_documents/Editable-Cluster-Connecting-and-FileTransfer-Commands.docx
+++ b/documentation/original_editable_documents/Editable-Cluster-Connecting-and-FileTransfer-Commands.docx
@@ -606,21 +606,7 @@
           <w:color w:val="385623" w:themeColor="accent6" w:themeShade="80"/>
           <w:lang w:val="en-US"/>
         </w:rPr>
-        <w:t xml:space="preserve"> (or </w:t>
-      </w:r>
-      <w:r>
-        <w:rPr>
-          <w:color w:val="385623" w:themeColor="accent6" w:themeShade="80"/>
-          <w:lang w:val="en-US"/>
-        </w:rPr>
-        <w:t>Advanced Connection</w:t>
-      </w:r>
-      <w:r>
-        <w:rPr>
-          <w:color w:val="385623" w:themeColor="accent6" w:themeShade="80"/>
-          <w:lang w:val="en-US"/>
-        </w:rPr>
-        <w:t>)</w:t>
+        <w:t xml:space="preserve"> (or Advanced Connection)</w:t>
       </w:r>
       <w:r>
         <w:rPr>
@@ -1685,13 +1671,7 @@
           <w:lang w:val="en-US"/>
         </w:rPr>
         <w:lastRenderedPageBreak/>
-        <w:t xml:space="preserve">Advanced </w:t>
-      </w:r>
-      <w:r>
-        <w:rPr>
-          <w:lang w:val="en-US"/>
-        </w:rPr>
-        <w:t>Connection</w:t>
+        <w:t>Advanced Connection</w:t>
       </w:r>
     </w:p>
     <w:bookmarkEnd w:id="1"/>
@@ -2362,22 +2342,571 @@
     </w:p>
     <w:p>
       <w:pPr>
-        <w:pStyle w:val="ListParagraph"/>
-        <w:rPr>
-          <w:lang w:val="en-US"/>
-        </w:rPr>
-      </w:pPr>
-    </w:p>
-    <w:p>
-      <w:pPr>
-        <w:rPr>
-          <w:color w:val="808080" w:themeColor="background1" w:themeShade="80"/>
-          <w:lang w:val="en-US"/>
-        </w:rPr>
-      </w:pPr>
-      <w:r>
-        <w:rPr>
-          <w:color w:val="808080" w:themeColor="background1" w:themeShade="80"/>
+        <w:rPr>
+          <w:lang w:val="en-US"/>
+        </w:rPr>
+      </w:pPr>
+      <w:r>
+        <w:rPr>
+          <w:lang w:val="en-US"/>
+        </w:rPr>
+        <w:br w:type="page"/>
+      </w:r>
+    </w:p>
+    <w:p>
+      <w:pPr>
+        <w:pStyle w:val="Title"/>
+        <w:rPr>
+          <w:lang w:val="en-US"/>
+        </w:rPr>
+      </w:pPr>
+      <w:r>
+        <w:rPr>
+          <w:lang w:val="en-US"/>
+        </w:rPr>
+        <w:lastRenderedPageBreak/>
+        <w:t>ParaView with TTK and VTK-m on Archer2</w:t>
+      </w:r>
+    </w:p>
+    <w:p>
+      <w:pPr>
+        <w:pStyle w:val="PlainText"/>
+        <w:rPr>
+          <w:color w:val="00B0F0"/>
+        </w:rPr>
+      </w:pPr>
+      <w:r>
+        <w:rPr>
+          <w:color w:val="00B0F0"/>
+        </w:rPr>
+        <w:t xml:space="preserve">TTK and VTK-m on ParaView is available on the ParaView </w:t>
+      </w:r>
+      <w:proofErr w:type="spellStart"/>
+      <w:r>
+        <w:rPr>
+          <w:color w:val="00B0F0"/>
+        </w:rPr>
+        <w:t>Superbuilt</w:t>
+      </w:r>
+      <w:proofErr w:type="spellEnd"/>
+      <w:r>
+        <w:rPr>
+          <w:color w:val="00B0F0"/>
+        </w:rPr>
+        <w:t xml:space="preserve">. Member from the ARCHER2 Service Desk Team has made a Singularity container containing this ParaView </w:t>
+      </w:r>
+      <w:proofErr w:type="spellStart"/>
+      <w:r>
+        <w:rPr>
+          <w:color w:val="00B0F0"/>
+        </w:rPr>
+        <w:t>Superbuild</w:t>
+      </w:r>
+      <w:proofErr w:type="spellEnd"/>
+      <w:r>
+        <w:rPr>
+          <w:color w:val="00B0F0"/>
+        </w:rPr>
+        <w:t xml:space="preserve">. </w:t>
+      </w:r>
+      <w:r>
+        <w:rPr>
+          <w:color w:val="00B0F0"/>
+        </w:rPr>
+        <w:t xml:space="preserve">This </w:t>
+      </w:r>
+      <w:r>
+        <w:rPr>
+          <w:color w:val="00B0F0"/>
+        </w:rPr>
+        <w:t xml:space="preserve">singularity container is now </w:t>
+      </w:r>
+      <w:r>
+        <w:rPr>
+          <w:color w:val="00B0F0"/>
+        </w:rPr>
+        <w:t>located at /work/e710/shared</w:t>
+      </w:r>
+      <w:r>
+        <w:rPr>
+          <w:color w:val="00B0F0"/>
+        </w:rPr>
+        <w:t>/</w:t>
+      </w:r>
+      <w:r>
+        <w:rPr>
+          <w:color w:val="00B0F0"/>
+        </w:rPr>
+        <w:t xml:space="preserve">paraview-5.10.1-ttk-1.1.0-mpich-4.0.2.sif. </w:t>
+      </w:r>
+    </w:p>
+    <w:p>
+      <w:pPr>
+        <w:pStyle w:val="PlainText"/>
+      </w:pPr>
+      <w:r>
+        <w:t>To test it, you will need a local installation of ParaView 5.10.1 to act as the client.</w:t>
+      </w:r>
+    </w:p>
+    <w:p>
+      <w:pPr>
+        <w:pStyle w:val="PlainText"/>
+      </w:pPr>
+    </w:p>
+    <w:p>
+      <w:pPr>
+        <w:pStyle w:val="PlainText"/>
+      </w:pPr>
+      <w:r>
+        <w:t>I've run tests on the ARCHER2 data analysis nodes. To try a similar test, you could start an interactive job by running:</w:t>
+      </w:r>
+    </w:p>
+    <w:p>
+      <w:pPr>
+        <w:pStyle w:val="PlainText"/>
+      </w:pPr>
+    </w:p>
+    <w:p>
+      <w:pPr>
+        <w:pStyle w:val="PlainText"/>
+      </w:pPr>
+      <w:proofErr w:type="spellStart"/>
+      <w:r>
+        <w:t>srun</w:t>
+      </w:r>
+      <w:proofErr w:type="spellEnd"/>
+      <w:r>
+        <w:t xml:space="preserve"> --time=00:20:00 --partition=serial --</w:t>
+      </w:r>
+      <w:proofErr w:type="spellStart"/>
+      <w:r>
+        <w:t>qos</w:t>
+      </w:r>
+      <w:proofErr w:type="spellEnd"/>
+      <w:r>
+        <w:t>=serial --hint=</w:t>
+      </w:r>
+      <w:proofErr w:type="spellStart"/>
+      <w:r>
+        <w:t>nomultithread</w:t>
+      </w:r>
+      <w:proofErr w:type="spellEnd"/>
+      <w:r>
+        <w:t xml:space="preserve"> --account=e710 --</w:t>
+      </w:r>
+      <w:proofErr w:type="spellStart"/>
+      <w:r>
+        <w:t>ntasks</w:t>
+      </w:r>
+      <w:proofErr w:type="spellEnd"/>
+      <w:r>
+        <w:t>=4 --mem=16G --</w:t>
+      </w:r>
+      <w:proofErr w:type="spellStart"/>
+      <w:r>
+        <w:t>pty</w:t>
+      </w:r>
+      <w:proofErr w:type="spellEnd"/>
+      <w:r>
+        <w:t xml:space="preserve"> /bin/bash</w:t>
+      </w:r>
+    </w:p>
+    <w:p>
+      <w:pPr>
+        <w:pStyle w:val="PlainText"/>
+      </w:pPr>
+    </w:p>
+    <w:p>
+      <w:pPr>
+        <w:pStyle w:val="PlainText"/>
+      </w:pPr>
+      <w:r>
+        <w:t>This gives you 4 cores and 16 GB of memory for 20 minutes (use of these nodes is uncharged).</w:t>
+      </w:r>
+    </w:p>
+    <w:p>
+      <w:pPr>
+        <w:pStyle w:val="PlainText"/>
+      </w:pPr>
+    </w:p>
+    <w:p>
+      <w:pPr>
+        <w:pStyle w:val="PlainText"/>
+      </w:pPr>
+      <w:r>
+        <w:t>Once the job has started, you should take note of the node name -- when running on the data analysis nodes, this will be either dvn01 or dvn02. You should then run:</w:t>
+      </w:r>
+    </w:p>
+    <w:p>
+      <w:pPr>
+        <w:pStyle w:val="PlainText"/>
+      </w:pPr>
+    </w:p>
+    <w:p>
+      <w:pPr>
+        <w:pStyle w:val="PlainText"/>
+      </w:pPr>
+      <w:r>
+        <w:t>export OMP_NUM_THREADS=1</w:t>
+      </w:r>
+    </w:p>
+    <w:p>
+      <w:pPr>
+        <w:pStyle w:val="PlainText"/>
+      </w:pPr>
+      <w:r>
+        <w:t>export SINGULARITYENV_LD_LIBRARY_PATH="/opt/cray/pe/mpich/8.1.4/ofi/gnu/9.1/lib-abi-mpich:/opt/cray/pe/pmi/6.0.10/lib:/opt/cray/libfabric/1.11.0.4.71/lib64:/usr/lib64/</w:t>
+      </w:r>
+      <w:proofErr w:type="gramStart"/>
+      <w:r>
+        <w:t>host:/usr/lib/x86_64-linux-gnu/libibverbs:/.singularity.d</w:t>
+      </w:r>
+      <w:proofErr w:type="gramEnd"/>
+      <w:r>
+        <w:t>/libs:/opt/cray/pe/gcc-libs:\$LD_LIBRARY_PATH"</w:t>
+      </w:r>
+    </w:p>
+    <w:p>
+      <w:pPr>
+        <w:pStyle w:val="PlainText"/>
+      </w:pPr>
+      <w:r>
+        <w:t>export SINGULARITY_BIND="/opt/</w:t>
+      </w:r>
+      <w:proofErr w:type="gramStart"/>
+      <w:r>
+        <w:t>cray,/</w:t>
+      </w:r>
+      <w:proofErr w:type="gramEnd"/>
+      <w:r>
+        <w:t>usr/lib64/libibverbs.so.1,/usr/lib64/librdmacm.so.1, /usr/lib64/libnl-3.so.200,/usr/lib64/libnl-route-3.so.200,/usr/lib64/libpals.so.0, /var/spool/slurmd/mpi_cray_shasta,/usr/lib64/libibverbs/libmlx5-rdmav25.so,/etc/libibverbs.d,/opt/gcc,/work/e710/e710/</w:t>
+      </w:r>
+      <w:r>
+        <w:t>username</w:t>
+      </w:r>
+      <w:r>
+        <w:t>"</w:t>
+      </w:r>
+    </w:p>
+    <w:p>
+      <w:pPr>
+        <w:pStyle w:val="PlainText"/>
+      </w:pPr>
+    </w:p>
+    <w:p>
+      <w:pPr>
+        <w:pStyle w:val="PlainText"/>
+      </w:pPr>
+      <w:r>
+        <w:t xml:space="preserve">These environment variables ensure no </w:t>
+      </w:r>
+      <w:proofErr w:type="gramStart"/>
+      <w:r>
+        <w:t>OpenMP, and</w:t>
+      </w:r>
+      <w:proofErr w:type="gramEnd"/>
+      <w:r>
+        <w:t xml:space="preserve"> bind ARCHER2's MPICH libraries into the container then modified LD_LIBRARY_PATH to use them. It also binds your work directory into the </w:t>
+      </w:r>
+      <w:proofErr w:type="gramStart"/>
+      <w:r>
+        <w:t>container</w:t>
+      </w:r>
+      <w:proofErr w:type="gramEnd"/>
+      <w:r>
+        <w:t xml:space="preserve"> so you'll be able to see it from within ParaView.</w:t>
+      </w:r>
+    </w:p>
+    <w:p>
+      <w:pPr>
+        <w:pStyle w:val="PlainText"/>
+      </w:pPr>
+    </w:p>
+    <w:p>
+      <w:pPr>
+        <w:pStyle w:val="PlainText"/>
+      </w:pPr>
+      <w:r>
+        <w:t>You should then be able to run ParaView with the following command:</w:t>
+      </w:r>
+    </w:p>
+    <w:p>
+      <w:pPr>
+        <w:pStyle w:val="PlainText"/>
+      </w:pPr>
+    </w:p>
+    <w:p>
+      <w:pPr>
+        <w:pStyle w:val="PlainText"/>
+      </w:pPr>
+      <w:proofErr w:type="spellStart"/>
+      <w:r>
+        <w:t>srun</w:t>
+      </w:r>
+      <w:proofErr w:type="spellEnd"/>
+      <w:r>
+        <w:t xml:space="preserve"> --oversubscribe --</w:t>
+      </w:r>
+      <w:proofErr w:type="spellStart"/>
+      <w:r>
+        <w:t>ntasks</w:t>
+      </w:r>
+      <w:proofErr w:type="spellEnd"/>
+      <w:r>
+        <w:t xml:space="preserve">=4 singularity exec paraview-5.10.1-ttk-1.1.0-mpich-4.0.2.sif </w:t>
+      </w:r>
+      <w:proofErr w:type="spellStart"/>
+      <w:r>
+        <w:t>pvserver</w:t>
+      </w:r>
+      <w:proofErr w:type="spellEnd"/>
+      <w:r>
+        <w:t xml:space="preserve"> --force-offscreen-rendering --</w:t>
+      </w:r>
+      <w:proofErr w:type="spellStart"/>
+      <w:r>
+        <w:t>mpi</w:t>
+      </w:r>
+      <w:proofErr w:type="spellEnd"/>
+    </w:p>
+    <w:p>
+      <w:pPr>
+        <w:pStyle w:val="PlainText"/>
+      </w:pPr>
+    </w:p>
+    <w:p>
+      <w:pPr>
+        <w:pStyle w:val="PlainText"/>
+      </w:pPr>
+      <w:r>
+        <w:t>If you don't run this command from the same directory as the .</w:t>
+      </w:r>
+      <w:proofErr w:type="spellStart"/>
+      <w:r>
+        <w:t>sif</w:t>
+      </w:r>
+      <w:proofErr w:type="spellEnd"/>
+      <w:r>
+        <w:t xml:space="preserve"> file, you'll need to provide the full path. You'll see some text come up </w:t>
+      </w:r>
+      <w:proofErr w:type="gramStart"/>
+      <w:r>
+        <w:t>similar to</w:t>
+      </w:r>
+      <w:proofErr w:type="gramEnd"/>
+    </w:p>
+    <w:p>
+      <w:pPr>
+        <w:pStyle w:val="PlainText"/>
+      </w:pPr>
+    </w:p>
+    <w:p>
+      <w:pPr>
+        <w:pStyle w:val="PlainText"/>
+      </w:pPr>
+      <w:r>
+        <w:t>Waiting for client...</w:t>
+      </w:r>
+    </w:p>
+    <w:p>
+      <w:pPr>
+        <w:pStyle w:val="PlainText"/>
+      </w:pPr>
+      <w:r>
+        <w:t>Connection URL: cs://dvn01:11111</w:t>
+      </w:r>
+    </w:p>
+    <w:p>
+      <w:pPr>
+        <w:pStyle w:val="PlainText"/>
+      </w:pPr>
+      <w:r>
+        <w:t>Accepting connection(s): dvn01:11111</w:t>
+      </w:r>
+    </w:p>
+    <w:p>
+      <w:pPr>
+        <w:pStyle w:val="PlainText"/>
+      </w:pPr>
+    </w:p>
+    <w:p>
+      <w:pPr>
+        <w:pStyle w:val="PlainText"/>
+      </w:pPr>
+      <w:r>
+        <w:t xml:space="preserve">At this point the server is running and waiting for you to connect. Open an SSH tunnel to the node running </w:t>
+      </w:r>
+      <w:proofErr w:type="spellStart"/>
+      <w:r>
+        <w:t>pvserver</w:t>
+      </w:r>
+      <w:proofErr w:type="spellEnd"/>
+      <w:r>
+        <w:t xml:space="preserve"> by opening a new terminal on your own machine and running:</w:t>
+      </w:r>
+    </w:p>
+    <w:p>
+      <w:pPr>
+        <w:pStyle w:val="PlainText"/>
+      </w:pPr>
+    </w:p>
+    <w:p>
+      <w:pPr>
+        <w:pStyle w:val="PlainText"/>
+      </w:pPr>
+      <w:proofErr w:type="spellStart"/>
+      <w:r>
+        <w:t>ssh</w:t>
+      </w:r>
+      <w:proofErr w:type="spellEnd"/>
+      <w:r>
+        <w:t xml:space="preserve"> &lt;your usual </w:t>
+      </w:r>
+      <w:proofErr w:type="spellStart"/>
+      <w:r>
+        <w:t>ssh</w:t>
+      </w:r>
+      <w:proofErr w:type="spellEnd"/>
+      <w:r>
+        <w:t xml:space="preserve"> options to log in&gt; -L </w:t>
+      </w:r>
+      <w:proofErr w:type="gramStart"/>
+      <w:r>
+        <w:t>11111:dvn</w:t>
+      </w:r>
+      <w:proofErr w:type="gramEnd"/>
+      <w:r>
+        <w:t>01:11111</w:t>
+      </w:r>
+    </w:p>
+    <w:p>
+      <w:pPr>
+        <w:pStyle w:val="PlainText"/>
+      </w:pPr>
+    </w:p>
+    <w:p>
+      <w:pPr>
+        <w:pStyle w:val="PlainText"/>
+      </w:pPr>
+      <w:r>
+        <w:t xml:space="preserve">replacing 'dvn01' with whatever else the name of the node running </w:t>
+      </w:r>
+      <w:proofErr w:type="spellStart"/>
+      <w:r>
+        <w:t>pvserver</w:t>
+      </w:r>
+      <w:proofErr w:type="spellEnd"/>
+      <w:r>
+        <w:t xml:space="preserve"> is. The '-L' option is to open a tunnel connecting port 11111 on your machine to port 11111 on dvn01 on ARCHER2. Once that's connected, you can just leave that window open until you're finished with ParaView.</w:t>
+      </w:r>
+    </w:p>
+    <w:p>
+      <w:pPr>
+        <w:pStyle w:val="PlainText"/>
+      </w:pPr>
+    </w:p>
+    <w:p>
+      <w:pPr>
+        <w:pStyle w:val="PlainText"/>
+      </w:pPr>
+      <w:r>
+        <w:t>Now, start ParaView 5.10.1 on your own computer. To connect to ARCHER2, click on the little Connect icon (two servers sat next to each other with a green circle below) or go to File -&gt; Connect. You can add a server, giving it the default options: Server type 'Client/Server', Host 'localhost', and Port '11111'. The name doesn't matter so much, but you can call it 'ARCHER2' if you like.</w:t>
+      </w:r>
+    </w:p>
+    <w:p>
+      <w:pPr>
+        <w:pStyle w:val="PlainText"/>
+      </w:pPr>
+    </w:p>
+    <w:p>
+      <w:pPr>
+        <w:pStyle w:val="PlainText"/>
+      </w:pPr>
+      <w:r>
+        <w:t>Once added, click on 'Connect'. This finally should connect the client running on your machine to the server running from the container on ARCHER2. The terminal running the job will show:</w:t>
+      </w:r>
+    </w:p>
+    <w:p>
+      <w:pPr>
+        <w:pStyle w:val="PlainText"/>
+      </w:pPr>
+    </w:p>
+    <w:p>
+      <w:pPr>
+        <w:pStyle w:val="PlainText"/>
+      </w:pPr>
+      <w:r>
+        <w:t>Client connected.</w:t>
+      </w:r>
+    </w:p>
+    <w:p>
+      <w:pPr>
+        <w:pStyle w:val="PlainText"/>
+      </w:pPr>
+    </w:p>
+    <w:p>
+      <w:pPr>
+        <w:pStyle w:val="PlainText"/>
+      </w:pPr>
+      <w:r>
+        <w:t>At that point, you should be able to open files within your work directories on ARCHER2. You may also need to go to Tools -&gt; Manage Plugins to enable TTK locally. It *should* be loaded automatically on the server.</w:t>
+      </w:r>
+    </w:p>
+    <w:p>
+      <w:pPr>
+        <w:rPr>
+          <w:color w:val="808080" w:themeColor="background1" w:themeShade="80"/>
+          <w:lang w:val="en-US"/>
+        </w:rPr>
+      </w:pPr>
+    </w:p>
+    <w:p>
+      <w:pPr>
+        <w:pStyle w:val="PlainText"/>
+      </w:pPr>
+      <w:r>
+        <w:t>William</w:t>
+      </w:r>
+    </w:p>
+    <w:p>
+      <w:pPr>
+        <w:pStyle w:val="PlainText"/>
+      </w:pPr>
+      <w:r>
+        <w:t>The ARCHER2 Service Desk Team</w:t>
+      </w:r>
+    </w:p>
+    <w:p>
+      <w:pPr>
+        <w:pStyle w:val="PlainText"/>
+      </w:pPr>
+      <w:hyperlink r:id="rId10" w:history="1">
+        <w:r>
+          <w:rPr>
+            <w:rStyle w:val="Hyperlink"/>
+          </w:rPr>
+          <w:t>helpdesk@archer2.ac.uk</w:t>
+        </w:r>
+      </w:hyperlink>
+    </w:p>
+    <w:p>
+      <w:pPr>
+        <w:pStyle w:val="PlainText"/>
+      </w:pPr>
+    </w:p>
+    <w:p>
+      <w:pPr>
+        <w:rPr>
+          <w:rFonts w:asciiTheme="majorHAnsi" w:eastAsiaTheme="majorEastAsia" w:hAnsiTheme="majorHAnsi" w:cstheme="majorBidi"/>
+          <w:spacing w:val="-10"/>
+          <w:kern w:val="28"/>
+          <w:sz w:val="56"/>
+          <w:szCs w:val="56"/>
+          <w:lang w:val="en-US"/>
+        </w:rPr>
+      </w:pPr>
+      <w:r>
+        <w:rPr>
           <w:lang w:val="en-US"/>
         </w:rPr>
         <w:br w:type="page"/>
@@ -2706,7 +3235,7 @@
         </w:rPr>
         <w:t xml:space="preserve">.py </w:t>
       </w:r>
-      <w:hyperlink r:id="rId10" w:history="1">
+      <w:hyperlink r:id="rId11" w:history="1">
         <w:r>
           <w:rPr>
             <w:rStyle w:val="Hyperlink"/>
@@ -2888,7 +3417,7 @@
         </w:rPr>
         <w:t xml:space="preserve"> </w:t>
       </w:r>
-      <w:hyperlink r:id="rId11" w:history="1">
+      <w:hyperlink r:id="rId12" w:history="1">
         <w:r>
           <w:rPr>
             <w:rStyle w:val="Hyperlink"/>
@@ -3162,7 +3691,7 @@
         </w:rPr>
         <w:t xml:space="preserve">1. </w:t>
       </w:r>
-      <w:hyperlink r:id="rId12" w:history="1">
+      <w:hyperlink r:id="rId13" w:history="1">
         <w:r>
           <w:rPr>
             <w:rStyle w:val="Hyperlink"/>
@@ -3187,7 +3716,7 @@
         </w:rPr>
         <w:t xml:space="preserve">2. </w:t>
       </w:r>
-      <w:hyperlink r:id="rId13" w:history="1">
+      <w:hyperlink r:id="rId14" w:history="1">
         <w:r>
           <w:rPr>
             <w:rStyle w:val="Hyperlink"/>
@@ -3272,7 +3801,7 @@
         </w:rPr>
         <w:t xml:space="preserve"> </w:t>
       </w:r>
-      <w:hyperlink r:id="rId14" w:history="1">
+      <w:hyperlink r:id="rId15" w:history="1">
         <w:r>
           <w:rPr>
             <w:rStyle w:val="Hyperlink"/>
@@ -3314,7 +3843,7 @@
         </w:rPr>
         <w:t xml:space="preserve">1. </w:t>
       </w:r>
-      <w:hyperlink r:id="rId15" w:history="1">
+      <w:hyperlink r:id="rId16" w:history="1">
         <w:r>
           <w:rPr>
             <w:rStyle w:val="Hyperlink"/>
@@ -3427,7 +3956,7 @@
         </w:rPr>
         <w:t xml:space="preserve"> </w:t>
       </w:r>
-      <w:hyperlink r:id="rId16" w:history="1">
+      <w:hyperlink r:id="rId17" w:history="1">
         <w:r>
           <w:rPr>
             <w:rStyle w:val="Hyperlink"/>
@@ -3620,7 +4149,7 @@
         </w:rPr>
         <w:t xml:space="preserve">/animation_loader.py </w:t>
       </w:r>
-      <w:hyperlink r:id="rId17" w:history="1">
+      <w:hyperlink r:id="rId18" w:history="1">
         <w:r>
           <w:rPr>
             <w:rStyle w:val="Hyperlink"/>
@@ -6336,6 +6865,34 @@
       <w:szCs w:val="56"/>
     </w:rPr>
   </w:style>
+  <w:style w:type="paragraph" w:styleId="PlainText">
+    <w:name w:val="Plain Text"/>
+    <w:basedOn w:val="Normal"/>
+    <w:link w:val="PlainTextChar"/>
+    <w:uiPriority w:val="99"/>
+    <w:semiHidden/>
+    <w:unhideWhenUsed/>
+    <w:rsid w:val="007254A6"/>
+    <w:pPr>
+      <w:spacing w:after="0" w:line="240" w:lineRule="auto"/>
+    </w:pPr>
+    <w:rPr>
+      <w:rFonts w:ascii="Calibri" w:hAnsi="Calibri"/>
+      <w:szCs w:val="21"/>
+    </w:rPr>
+  </w:style>
+  <w:style w:type="character" w:customStyle="1" w:styleId="PlainTextChar">
+    <w:name w:val="Plain Text Char"/>
+    <w:basedOn w:val="DefaultParagraphFont"/>
+    <w:link w:val="PlainText"/>
+    <w:uiPriority w:val="99"/>
+    <w:semiHidden/>
+    <w:rsid w:val="007254A6"/>
+    <w:rPr>
+      <w:rFonts w:ascii="Calibri" w:hAnsi="Calibri"/>
+      <w:szCs w:val="21"/>
+    </w:rPr>
+  </w:style>
 </w:styles>
 </file>
 

</xml_diff>